<commit_message>
tile üzerine build yapıldı
değişen tileların eski haline dönme problemi
</commit_message>
<xml_diff>
--- a/Vampire Werewolf Game.docx
+++ b/Vampire Werewolf Game.docx
@@ -469,24 +469,61 @@
       <w:pPr>
         <w:pStyle w:val="Body"/>
         <w:rPr>
-          <w:b/>
-          <w:bCs/>
-          <w:sz w:val="22"/>
-          <w:szCs w:val="22"/>
-        </w:rPr>
-      </w:pPr>
-      <w:r>
-        <w:rPr>
-          <w:sz w:val="22"/>
-          <w:szCs w:val="22"/>
-        </w:rPr>
-        <w:t>31</w:t>
-      </w:r>
-    </w:p>
-    <w:p>
-      <w:pPr>
-        <w:pStyle w:val="Body"/>
-      </w:pPr>
+          <w:sz w:val="22"/>
+          <w:szCs w:val="22"/>
+        </w:rPr>
+      </w:pPr>
+    </w:p>
+    <w:p>
+      <w:pPr>
+        <w:pStyle w:val="Body"/>
+        <w:rPr>
+          <w:sz w:val="22"/>
+          <w:szCs w:val="22"/>
+        </w:rPr>
+      </w:pPr>
+      <w:r>
+        <w:rPr>
+          <w:sz w:val="22"/>
+          <w:szCs w:val="22"/>
+        </w:rPr>
+        <w:lastRenderedPageBreak/>
+        <w:t>Dev:</w:t>
+      </w:r>
+    </w:p>
+    <w:p>
+      <w:pPr>
+        <w:pStyle w:val="Body"/>
+        <w:rPr>
+          <w:sz w:val="22"/>
+          <w:szCs w:val="22"/>
+        </w:rPr>
+      </w:pPr>
+      <w:r>
+        <w:rPr>
+          <w:sz w:val="22"/>
+          <w:szCs w:val="22"/>
+        </w:rPr>
+        <w:tab/>
+        <w:t>Oyunu 2.5d yapma</w:t>
+      </w:r>
+    </w:p>
+    <w:p>
+      <w:pPr>
+        <w:pStyle w:val="Body"/>
+        <w:rPr>
+          <w:sz w:val="22"/>
+          <w:szCs w:val="22"/>
+        </w:rPr>
+      </w:pPr>
+      <w:r>
+        <w:rPr>
+          <w:sz w:val="22"/>
+          <w:szCs w:val="22"/>
+        </w:rPr>
+        <w:tab/>
+        <w:t>Can barını kanlı animasyon ve kızaran ekrana çevirme</w:t>
+      </w:r>
     </w:p>
     <w:sectPr>
       <w:headerReference w:type="default" r:id="rId6"/>

</xml_diff>